<commit_message>
link to code added
</commit_message>
<xml_diff>
--- a/IOT/Temp_Monitor/Report/report.docx
+++ b/IOT/Temp_Monitor/Report/report.docx
@@ -276,18 +276,7 @@
           <w:sz w:val="22"/>
           <w:szCs w:val="22"/>
         </w:rPr>
-        <w:t>https://github.com/Devan2120/Networking/</w:t>
-      </w:r>
-      <w:r>
-        <w:rPr>
-          <w:rStyle w:val="InternetLink"/>
-          <w:rFonts w:cs="Calibri" w:ascii="Calibri" w:hAnsi="Calibri" w:cstheme="minorHAnsi"/>
-          <w:i/>
-          <w:iCs/>
-          <w:sz w:val="22"/>
-          <w:szCs w:val="22"/>
-        </w:rPr>
-        <w:t>IOT/Temp_Monitor/Code</w:t>
+        <w:t>https://github.com/Devan2120/Networking/tree/main/IOT/Temp_Monitor/Code</w:t>
       </w:r>
     </w:p>
     <w:p>

</xml_diff>